<commit_message>
Add results to word file for task 3
</commit_message>
<xml_diff>
--- a/Quali Tasks.docx
+++ b/Quali Tasks.docx
@@ -8,11 +8,19 @@
           <w:lang w:val="en-US"/>
         </w:rPr>
       </w:pPr>
-      <w:r>
-        <w:rPr>
-          <w:lang w:val="en-US"/>
-        </w:rPr>
-        <w:t>Quali Tasks:</w:t>
+      <w:proofErr w:type="spellStart"/>
+      <w:r>
+        <w:rPr>
+          <w:lang w:val="en-US"/>
+        </w:rPr>
+        <w:t>Quali</w:t>
+      </w:r>
+      <w:proofErr w:type="spellEnd"/>
+      <w:r>
+        <w:rPr>
+          <w:lang w:val="en-US"/>
+        </w:rPr>
+        <w:t xml:space="preserve"> Tasks:</w:t>
       </w:r>
     </w:p>
     <w:p>
@@ -37,13 +45,7 @@
         <w:rPr>
           <w:rFonts w:ascii="Calibri" w:hAnsi="Calibri" w:cs="Calibri"/>
         </w:rPr>
-        <w:t>CRM</w:t>
-      </w:r>
-      <w:r>
-        <w:rPr>
-          <w:rFonts w:ascii="Calibri" w:hAnsi="Calibri" w:cs="Calibri"/>
-        </w:rPr>
-        <w:t xml:space="preserve"> – </w:t>
+        <w:t xml:space="preserve">CRM – </w:t>
       </w:r>
     </w:p>
     <w:p>
@@ -51,7 +53,23 @@
         <w:pStyle w:val="ListParagraph"/>
       </w:pPr>
       <w:r>
-        <w:t>Applications that link between front office (e.g. sales, marketing and customer service) and back office (e.g. financial, operations, logistics and human resources) functions with the company’s customer “touch points” (Fickel, 1999). A company’s touch points can include the Internet, e-mail, sales, direct mail, telemarketing operations, call centers, advertising, fax, pagers</w:t>
+        <w:t>Applications that link between front office (e.g. sales, marketing and customer service) and back office (e.g. financial, operations, logistics and human resources) functions with the company’s customer “touch points” (</w:t>
+      </w:r>
+      <w:proofErr w:type="spellStart"/>
+      <w:r>
+        <w:t>Fickel</w:t>
+      </w:r>
+      <w:proofErr w:type="spellEnd"/>
+      <w:r>
+        <w:t xml:space="preserve">, 1999). A company’s touch points can include the Internet, e-mail, sales, direct mail, telemarketing operations, call </w:t>
+      </w:r>
+      <w:proofErr w:type="spellStart"/>
+      <w:r>
+        <w:t>centers</w:t>
+      </w:r>
+      <w:proofErr w:type="spellEnd"/>
+      <w:r>
+        <w:t>, advertising, fax, pagers</w:t>
       </w:r>
     </w:p>
     <w:p>
@@ -119,7 +137,15 @@
         </w:rPr>
       </w:pPr>
       <w:r>
-        <w:t xml:space="preserve">Bezek – Hold the data of customers, all customers bills, all customers phone numbers </w:t>
+        <w:t xml:space="preserve">Bezek – Hold the data of customers, all </w:t>
+      </w:r>
+      <w:proofErr w:type="spellStart"/>
+      <w:r>
+        <w:t>customers</w:t>
+      </w:r>
+      <w:proofErr w:type="spellEnd"/>
+      <w:r>
+        <w:t xml:space="preserve"> bills, all customers phone numbers </w:t>
       </w:r>
     </w:p>
     <w:p>
@@ -187,12 +213,20 @@
           <w:lang w:val="en-US"/>
         </w:rPr>
       </w:pPr>
+      <w:proofErr w:type="spellStart"/>
       <w:proofErr w:type="gramStart"/>
       <w:r>
         <w:rPr>
           <w:lang w:val="en-US"/>
         </w:rPr>
-        <w:t>Salseforce :</w:t>
+        <w:t>Salseforce</w:t>
+      </w:r>
+      <w:proofErr w:type="spellEnd"/>
+      <w:r>
+        <w:rPr>
+          <w:lang w:val="en-US"/>
+        </w:rPr>
+        <w:t xml:space="preserve"> :</w:t>
       </w:r>
       <w:proofErr w:type="gramEnd"/>
     </w:p>
@@ -301,8 +335,33 @@
           <w:rFonts w:ascii="Consolas" w:hAnsi="Consolas"/>
           <w:color w:val="48484A"/>
         </w:rPr>
-        <w:t>Rest Api project: CrmResrApi</w:t>
-      </w:r>
+        <w:t xml:space="preserve">Rest </w:t>
+      </w:r>
+      <w:proofErr w:type="spellStart"/>
+      <w:r>
+        <w:rPr>
+          <w:rFonts w:ascii="Consolas" w:hAnsi="Consolas"/>
+          <w:color w:val="48484A"/>
+        </w:rPr>
+        <w:t>Api</w:t>
+      </w:r>
+      <w:proofErr w:type="spellEnd"/>
+      <w:r>
+        <w:rPr>
+          <w:rFonts w:ascii="Consolas" w:hAnsi="Consolas"/>
+          <w:color w:val="48484A"/>
+        </w:rPr>
+        <w:t xml:space="preserve"> project: </w:t>
+      </w:r>
+      <w:proofErr w:type="spellStart"/>
+      <w:r>
+        <w:rPr>
+          <w:rFonts w:ascii="Consolas" w:hAnsi="Consolas"/>
+          <w:color w:val="48484A"/>
+        </w:rPr>
+        <w:t>CrmResrApi</w:t>
+      </w:r>
+      <w:proofErr w:type="spellEnd"/>
     </w:p>
     <w:p>
       <w:pPr>
@@ -335,8 +394,6 @@
         </w:rPr>
         <w:t>s</w:t>
       </w:r>
-      <w:bookmarkStart w:id="0" w:name="_GoBack"/>
-      <w:bookmarkEnd w:id="0"/>
       <w:r>
         <w:rPr>
           <w:rFonts w:ascii="Consolas" w:hAnsi="Consolas"/>
@@ -344,6 +401,7 @@
         </w:rPr>
         <w:t xml:space="preserve"> in directory </w:t>
       </w:r>
+      <w:proofErr w:type="spellStart"/>
       <w:r>
         <w:rPr>
           <w:rFonts w:ascii="Consolas" w:hAnsi="Consolas"/>
@@ -351,6 +409,7 @@
         </w:rPr>
         <w:t>api_crm</w:t>
       </w:r>
+      <w:proofErr w:type="spellEnd"/>
     </w:p>
     <w:p>
       <w:pPr>
@@ -367,7 +426,6 @@
         <w:rPr>
           <w:rFonts w:ascii="Consolas" w:hAnsi="Consolas"/>
           <w:color w:val="48484A"/>
-          <w:lang w:val="pt-PT"/>
         </w:rPr>
       </w:pPr>
       <w:r>
@@ -381,33 +439,24 @@
         <w:rPr>
           <w:rFonts w:ascii="Consolas" w:hAnsi="Consolas"/>
           <w:color w:val="48484A"/>
-          <w:lang w:val="pt-PT"/>
         </w:rPr>
         <w:t xml:space="preserve">  A: </w:t>
       </w:r>
-      <w:r>
-        <w:rPr>
-          <w:rFonts w:ascii="Consolas" w:hAnsi="Consolas"/>
-          <w:color w:val="48484A"/>
-          <w:lang w:val="pt-PT"/>
+      <w:proofErr w:type="spellStart"/>
+      <w:r>
+        <w:rPr>
+          <w:rFonts w:ascii="Consolas" w:hAnsi="Consolas"/>
+          <w:color w:val="48484A"/>
         </w:rPr>
         <w:t>api_crm</w:t>
       </w:r>
-      <w:r>
-        <w:rPr>
-          <w:rFonts w:ascii="Consolas" w:hAnsi="Consolas"/>
-          <w:color w:val="48484A"/>
-          <w:lang w:val="pt-PT"/>
-        </w:rPr>
-        <w:t xml:space="preserve"> – Django P</w:t>
-      </w:r>
-      <w:r>
-        <w:rPr>
-          <w:rFonts w:ascii="Consolas" w:hAnsi="Consolas"/>
-          <w:color w:val="48484A"/>
-          <w:lang w:val="pt-PT"/>
-        </w:rPr>
-        <w:t>roject</w:t>
+      <w:proofErr w:type="spellEnd"/>
+      <w:r>
+        <w:rPr>
+          <w:rFonts w:ascii="Consolas" w:hAnsi="Consolas"/>
+          <w:color w:val="48484A"/>
+        </w:rPr>
+        <w:t xml:space="preserve"> – Django Project</w:t>
       </w:r>
     </w:p>
     <w:p>
@@ -432,7 +481,23 @@
           <w:rFonts w:ascii="Consolas" w:hAnsi="Consolas"/>
           <w:color w:val="48484A"/>
         </w:rPr>
-        <w:t xml:space="preserve">    B: crm_data – hold </w:t>
+        <w:t xml:space="preserve">    B: </w:t>
+      </w:r>
+      <w:proofErr w:type="spellStart"/>
+      <w:r>
+        <w:rPr>
+          <w:rFonts w:ascii="Consolas" w:hAnsi="Consolas"/>
+          <w:color w:val="48484A"/>
+        </w:rPr>
+        <w:t>crm_data</w:t>
+      </w:r>
+      <w:proofErr w:type="spellEnd"/>
+      <w:r>
+        <w:rPr>
+          <w:rFonts w:ascii="Consolas" w:hAnsi="Consolas"/>
+          <w:color w:val="48484A"/>
+        </w:rPr>
+        <w:t xml:space="preserve"> – hold </w:t>
       </w:r>
       <w:r>
         <w:rPr>
@@ -531,6 +596,7 @@
         </w:rPr>
         <w:tab/>
       </w:r>
+      <w:proofErr w:type="spellStart"/>
       <w:proofErr w:type="gramStart"/>
       <w:r>
         <w:rPr>
@@ -545,6 +611,7 @@
         </w:rPr>
         <w:t>,Product,Opportunities,Contacts,Service</w:t>
       </w:r>
+      <w:proofErr w:type="spellEnd"/>
       <w:r>
         <w:rPr>
           <w:rFonts w:ascii="Consolas" w:hAnsi="Consolas"/>
@@ -587,28 +654,13 @@
           <w:sz w:val="18"/>
           <w:szCs w:val="18"/>
         </w:rPr>
-        <w:t>serializers.py</w:t>
-      </w:r>
-      <w:r>
-        <w:rPr>
-          <w:rFonts w:ascii="Segoe UI" w:hAnsi="Segoe UI" w:cs="Segoe UI"/>
-          <w:color w:val="080808"/>
-          <w:sz w:val="18"/>
-          <w:szCs w:val="18"/>
-        </w:rPr>
-        <w:t xml:space="preserve"> – 6 </w:t>
+        <w:t xml:space="preserve">serializers.py – 6 </w:t>
       </w:r>
       <w:r>
         <w:rPr>
           <w:color w:val="000000"/>
         </w:rPr>
-        <w:t>serializers</w:t>
-      </w:r>
-      <w:r>
-        <w:rPr>
-          <w:color w:val="000000"/>
-        </w:rPr>
-        <w:t xml:space="preserve"> of objects in Models.py</w:t>
+        <w:t>serializers of objects in Models.py</w:t>
       </w:r>
     </w:p>
     <w:p>
@@ -640,8 +692,16 @@
         <w:rPr>
           <w:color w:val="000000"/>
         </w:rPr>
-        <w:t>4.urls.py - the links to get 6 objects with rest api</w:t>
-      </w:r>
+        <w:t xml:space="preserve">4.urls.py - the links to get 6 objects with rest </w:t>
+      </w:r>
+      <w:proofErr w:type="spellStart"/>
+      <w:r>
+        <w:rPr>
+          <w:color w:val="000000"/>
+        </w:rPr>
+        <w:t>api</w:t>
+      </w:r>
+      <w:proofErr w:type="spellEnd"/>
     </w:p>
     <w:p>
       <w:pPr>
@@ -726,16 +786,7 @@
           <w:sz w:val="18"/>
           <w:szCs w:val="18"/>
         </w:rPr>
-        <w:t>The results are in MyRecruiter.py</w:t>
-      </w:r>
-      <w:r>
-        <w:rPr>
-          <w:rFonts w:ascii="Segoe UI" w:hAnsi="Segoe UI" w:cs="Segoe UI"/>
-          <w:color w:val="080808"/>
-          <w:sz w:val="18"/>
-          <w:szCs w:val="18"/>
-        </w:rPr>
-        <w:t xml:space="preserve"> – csv file is </w:t>
+        <w:t xml:space="preserve">The results are in MyRecruiter.py – csv file is </w:t>
       </w:r>
       <w:r>
         <w:rPr>
@@ -769,17 +820,225 @@
           <w:sz w:val="18"/>
           <w:szCs w:val="18"/>
         </w:rPr>
-        <w:t xml:space="preserve">The results are in </w:t>
-      </w:r>
-      <w:r>
-        <w:rPr>
-          <w:rFonts w:ascii="Segoe UI" w:hAnsi="Segoe UI" w:cs="Segoe UI"/>
-          <w:color w:val="080808"/>
-          <w:sz w:val="18"/>
-          <w:szCs w:val="18"/>
-        </w:rPr>
-        <w:t>GetCitiesTemperature.py</w:t>
-      </w:r>
+        <w:t>The results are in GetCitiesTemperature.py</w:t>
+      </w:r>
+    </w:p>
+    <w:p>
+      <w:pPr>
+        <w:pStyle w:val="HTMLPreformatted"/>
+        <w:shd w:val="clear" w:color="auto" w:fill="FFFFFF"/>
+        <w:ind w:left="720"/>
+        <w:rPr>
+          <w:rFonts w:ascii="Segoe UI" w:hAnsi="Segoe UI" w:cs="Segoe UI"/>
+          <w:color w:val="080808"/>
+          <w:sz w:val="18"/>
+          <w:szCs w:val="18"/>
+        </w:rPr>
+      </w:pPr>
+      <w:r>
+        <w:rPr>
+          <w:rFonts w:ascii="Segoe UI" w:hAnsi="Segoe UI" w:cs="Segoe UI"/>
+          <w:color w:val="080808"/>
+          <w:sz w:val="18"/>
+          <w:szCs w:val="18"/>
+        </w:rPr>
+        <w:t>C:\Baruch\Quali\CrmRestApi\venv\Scripts\python.exe C:/Baruch/Quali/CrmRestApi/GetCitiesTemperature.py</w:t>
+      </w:r>
+    </w:p>
+    <w:p>
+      <w:pPr>
+        <w:pStyle w:val="HTMLPreformatted"/>
+        <w:shd w:val="clear" w:color="auto" w:fill="FFFFFF"/>
+        <w:ind w:left="720"/>
+        <w:rPr>
+          <w:rFonts w:ascii="Segoe UI" w:hAnsi="Segoe UI" w:cs="Segoe UI"/>
+          <w:color w:val="080808"/>
+          <w:sz w:val="18"/>
+          <w:szCs w:val="18"/>
+        </w:rPr>
+      </w:pPr>
+      <w:r>
+        <w:rPr>
+          <w:rFonts w:ascii="Segoe UI" w:hAnsi="Segoe UI" w:cs="Segoe UI"/>
+          <w:color w:val="080808"/>
+          <w:sz w:val="18"/>
+          <w:szCs w:val="18"/>
+        </w:rPr>
+        <w:t>sorted list from coldest to warmest city</w:t>
+      </w:r>
+    </w:p>
+    <w:p>
+      <w:pPr>
+        <w:pStyle w:val="HTMLPreformatted"/>
+        <w:shd w:val="clear" w:color="auto" w:fill="FFFFFF"/>
+        <w:ind w:left="720"/>
+        <w:rPr>
+          <w:rFonts w:ascii="Segoe UI" w:hAnsi="Segoe UI" w:cs="Segoe UI"/>
+          <w:color w:val="080808"/>
+          <w:sz w:val="18"/>
+          <w:szCs w:val="18"/>
+          <w:lang w:val="es-ES"/>
+        </w:rPr>
+      </w:pPr>
+      <w:r>
+        <w:rPr>
+          <w:rFonts w:ascii="Segoe UI" w:hAnsi="Segoe UI" w:cs="Segoe UI"/>
+          <w:color w:val="080808"/>
+          <w:sz w:val="18"/>
+          <w:szCs w:val="18"/>
+          <w:lang w:val="es-ES"/>
+        </w:rPr>
+        <w:t>----------------------------------------</w:t>
+      </w:r>
+    </w:p>
+    <w:p>
+      <w:pPr>
+        <w:pStyle w:val="HTMLPreformatted"/>
+        <w:shd w:val="clear" w:color="auto" w:fill="FFFFFF"/>
+        <w:ind w:left="720"/>
+        <w:rPr>
+          <w:rFonts w:ascii="Segoe UI" w:hAnsi="Segoe UI" w:cs="Segoe UI"/>
+          <w:color w:val="080808"/>
+          <w:sz w:val="18"/>
+          <w:szCs w:val="18"/>
+          <w:lang w:val="es-ES"/>
+        </w:rPr>
+      </w:pPr>
+      <w:r>
+        <w:rPr>
+          <w:rFonts w:ascii="Segoe UI" w:hAnsi="Segoe UI" w:cs="Segoe UI"/>
+          <w:color w:val="080808"/>
+          <w:sz w:val="18"/>
+          <w:szCs w:val="18"/>
+          <w:lang w:val="es-ES"/>
+        </w:rPr>
+        <w:t>London,GB -  6.74</w:t>
+      </w:r>
+    </w:p>
+    <w:p>
+      <w:pPr>
+        <w:pStyle w:val="HTMLPreformatted"/>
+        <w:shd w:val="clear" w:color="auto" w:fill="FFFFFF"/>
+        <w:ind w:left="720"/>
+        <w:rPr>
+          <w:rFonts w:ascii="Segoe UI" w:hAnsi="Segoe UI" w:cs="Segoe UI"/>
+          <w:color w:val="080808"/>
+          <w:sz w:val="18"/>
+          <w:szCs w:val="18"/>
+          <w:lang w:val="es-ES"/>
+        </w:rPr>
+      </w:pPr>
+      <w:r>
+        <w:rPr>
+          <w:rFonts w:ascii="Segoe UI" w:hAnsi="Segoe UI" w:cs="Segoe UI"/>
+          <w:color w:val="080808"/>
+          <w:sz w:val="18"/>
+          <w:szCs w:val="18"/>
+          <w:lang w:val="es-ES"/>
+        </w:rPr>
+        <w:t>Madrid,ES -  8.98</w:t>
+      </w:r>
+    </w:p>
+    <w:p>
+      <w:pPr>
+        <w:pStyle w:val="HTMLPreformatted"/>
+        <w:shd w:val="clear" w:color="auto" w:fill="FFFFFF"/>
+        <w:ind w:left="720"/>
+        <w:rPr>
+          <w:rFonts w:ascii="Segoe UI" w:hAnsi="Segoe UI" w:cs="Segoe UI"/>
+          <w:color w:val="080808"/>
+          <w:sz w:val="18"/>
+          <w:szCs w:val="18"/>
+          <w:lang w:val="es-ES"/>
+        </w:rPr>
+      </w:pPr>
+      <w:r>
+        <w:rPr>
+          <w:rFonts w:ascii="Segoe UI" w:hAnsi="Segoe UI" w:cs="Segoe UI"/>
+          <w:color w:val="080808"/>
+          <w:sz w:val="18"/>
+          <w:szCs w:val="18"/>
+          <w:lang w:val="es-ES"/>
+        </w:rPr>
+        <w:t>Tokyo,JP - 15.32</w:t>
+      </w:r>
+    </w:p>
+    <w:p>
+      <w:pPr>
+        <w:pStyle w:val="HTMLPreformatted"/>
+        <w:shd w:val="clear" w:color="auto" w:fill="FFFFFF"/>
+        <w:ind w:left="720"/>
+        <w:rPr>
+          <w:rFonts w:ascii="Segoe UI" w:hAnsi="Segoe UI" w:cs="Segoe UI"/>
+          <w:color w:val="080808"/>
+          <w:sz w:val="18"/>
+          <w:szCs w:val="18"/>
+        </w:rPr>
+      </w:pPr>
+      <w:r>
+        <w:rPr>
+          <w:rFonts w:ascii="Segoe UI" w:hAnsi="Segoe UI" w:cs="Segoe UI"/>
+          <w:color w:val="080808"/>
+          <w:sz w:val="18"/>
+          <w:szCs w:val="18"/>
+        </w:rPr>
+        <w:t xml:space="preserve">Addis </w:t>
+      </w:r>
+      <w:proofErr w:type="spellStart"/>
+      <w:r>
+        <w:rPr>
+          <w:rFonts w:ascii="Segoe UI" w:hAnsi="Segoe UI" w:cs="Segoe UI"/>
+          <w:color w:val="080808"/>
+          <w:sz w:val="18"/>
+          <w:szCs w:val="18"/>
+        </w:rPr>
+        <w:t>Ababa,ET</w:t>
+      </w:r>
+      <w:proofErr w:type="spellEnd"/>
+      <w:r>
+        <w:rPr>
+          <w:rFonts w:ascii="Segoe UI" w:hAnsi="Segoe UI" w:cs="Segoe UI"/>
+          <w:color w:val="080808"/>
+          <w:sz w:val="18"/>
+          <w:szCs w:val="18"/>
+        </w:rPr>
+        <w:t xml:space="preserve"> - 19.51</w:t>
+      </w:r>
+    </w:p>
+    <w:p>
+      <w:pPr>
+        <w:pStyle w:val="HTMLPreformatted"/>
+        <w:shd w:val="clear" w:color="auto" w:fill="FFFFFF"/>
+        <w:ind w:left="720"/>
+        <w:rPr>
+          <w:rFonts w:ascii="Segoe UI" w:hAnsi="Segoe UI" w:cs="Segoe UI"/>
+          <w:color w:val="080808"/>
+          <w:sz w:val="18"/>
+          <w:szCs w:val="18"/>
+        </w:rPr>
+      </w:pPr>
+      <w:proofErr w:type="spellStart"/>
+      <w:r>
+        <w:rPr>
+          <w:rFonts w:ascii="Segoe UI" w:hAnsi="Segoe UI" w:cs="Segoe UI"/>
+          <w:color w:val="080808"/>
+          <w:sz w:val="18"/>
+          <w:szCs w:val="18"/>
+        </w:rPr>
+        <w:t>Sydney,AU</w:t>
+      </w:r>
+      <w:proofErr w:type="spellEnd"/>
+      <w:r>
+        <w:rPr>
+          <w:rFonts w:ascii="Segoe UI" w:hAnsi="Segoe UI" w:cs="Segoe UI"/>
+          <w:color w:val="080808"/>
+          <w:sz w:val="18"/>
+          <w:szCs w:val="18"/>
+        </w:rPr>
+        <w:t xml:space="preserve"> - 24.88</w:t>
+      </w:r>
+      <w:bookmarkStart w:id="0" w:name="_GoBack"/>
+      <w:bookmarkEnd w:id="0"/>
     </w:p>
     <w:p>
       <w:pPr>

</xml_diff>